<commit_message>
Final revision of exercises.
</commit_message>
<xml_diff>
--- a/web_programming/Exercises.docx
+++ b/web_programming/Exercises.docx
@@ -71,29 +71,21 @@
     <w:p>
       <w:pPr>
         <w:pStyle w:val="Normal"/>
-        <w:ind w:left="709" w:hanging="0"/>
-        <w:rPr>
-          <w:rFonts w:ascii="Helvetica Neue LT Pro" w:hAnsi="Helvetica Neue LT Pro"/>
-          <w:b/>
-          <w:b/>
-          <w:bCs/>
-        </w:rPr>
-      </w:pPr>
-      <w:r>
-        <w:rPr>
-          <w:rFonts w:ascii="Helvetica Neue LT Pro" w:hAnsi="Helvetica Neue LT Pro"/>
-          <w:b/>
-          <w:bCs/>
-        </w:rPr>
-        <w:t xml:space="preserve">Exercise: </w:t>
-      </w:r>
-      <w:r>
-        <w:rPr>
-          <w:rFonts w:ascii="Helvetica Neue LT Pro" w:hAnsi="Helvetica Neue LT Pro"/>
-          <w:b/>
-          <w:bCs/>
-        </w:rPr>
-        <w:t>Content and Styling</w:t>
+        <w:ind w:left="709" w:right="0" w:hanging="0"/>
+        <w:rPr>
+          <w:rFonts w:ascii="Helvetica Neue LT Pro" w:hAnsi="Helvetica Neue LT Pro"/>
+          <w:b/>
+          <w:b/>
+          <w:bCs/>
+        </w:rPr>
+      </w:pPr>
+      <w:r>
+        <w:rPr>
+          <w:rFonts w:ascii="Helvetica Neue LT Pro" w:hAnsi="Helvetica Neue LT Pro"/>
+          <w:b/>
+          <w:bCs/>
+        </w:rPr>
+        <w:t>Exercise: Content and Styling</w:t>
       </w:r>
     </w:p>
     <w:p>
@@ -121,45 +113,13 @@
           <w:b/>
           <w:bCs/>
         </w:rPr>
-        <w:t xml:space="preserve">Primary </w:t>
-      </w:r>
-      <w:r>
-        <w:rPr>
-          <w:rFonts w:ascii="Helvetica Neue LT Pro" w:hAnsi="Helvetica Neue LT Pro"/>
-          <w:b/>
-          <w:bCs/>
-        </w:rPr>
-        <w:t xml:space="preserve">Target: </w:t>
-      </w:r>
-      <w:r>
-        <w:rPr>
-          <w:rFonts w:ascii="Helvetica Neue LT Pro" w:hAnsi="Helvetica Neue LT Pro"/>
-        </w:rPr>
-        <w:t xml:space="preserve">A </w:t>
-      </w:r>
-      <w:r>
-        <w:rPr>
-          <w:rFonts w:ascii="Helvetica Neue LT Pro" w:hAnsi="Helvetica Neue LT Pro"/>
-        </w:rPr>
-        <w:t>good place to look</w:t>
-      </w:r>
-      <w:r>
-        <w:rPr>
-          <w:rFonts w:ascii="Helvetica Neue LT Pro" w:hAnsi="Helvetica Neue LT Pro"/>
-        </w:rPr>
-        <w:t xml:space="preserve"> for tutorials </w:t>
-      </w:r>
-      <w:r>
-        <w:rPr>
-          <w:rFonts w:ascii="Helvetica Neue LT Pro" w:hAnsi="Helvetica Neue LT Pro"/>
-        </w:rPr>
-        <w:t>and docs</w:t>
-      </w:r>
-      <w:r>
-        <w:rPr>
-          <w:rFonts w:ascii="Helvetica Neue LT Pro" w:hAnsi="Helvetica Neue LT Pro"/>
-        </w:rPr>
-        <w:t xml:space="preserve"> related to web programming is the site: </w:t>
+        <w:t xml:space="preserve">Primary Target: </w:t>
+      </w:r>
+      <w:r>
+        <w:rPr>
+          <w:rFonts w:ascii="Helvetica Neue LT Pro" w:hAnsi="Helvetica Neue LT Pro"/>
+        </w:rPr>
+        <w:t xml:space="preserve">A good place to look for tutorials and docs related to web programming is the site: </w:t>
       </w:r>
       <w:hyperlink r:id="rId2">
         <w:r>
@@ -174,57 +134,27 @@
         <w:rPr>
           <w:rFonts w:ascii="Helvetica Neue LT Pro" w:hAnsi="Helvetica Neue LT Pro"/>
         </w:rPr>
-        <w:t xml:space="preserve">. </w:t>
-      </w:r>
-      <w:r>
-        <w:rPr>
-          <w:rFonts w:ascii="Helvetica Neue LT Pro" w:hAnsi="Helvetica Neue LT Pro"/>
-        </w:rPr>
-        <w:t xml:space="preserve">The aim of this exercise is to become as comfortable with basic </w:t>
-      </w:r>
-      <w:r>
-        <w:rPr>
-          <w:rFonts w:ascii="Helvetica Neue LT Pro" w:hAnsi="Helvetica Neue LT Pro"/>
-        </w:rPr>
-        <w:t>HTML</w:t>
-      </w:r>
-      <w:r>
-        <w:rPr>
-          <w:rFonts w:ascii="Helvetica Neue LT Pro" w:hAnsi="Helvetica Neue LT Pro"/>
-        </w:rPr>
-        <w:t xml:space="preserve"> and </w:t>
-      </w:r>
-      <w:r>
-        <w:rPr>
-          <w:rFonts w:ascii="Helvetica Neue LT Pro" w:hAnsi="Helvetica Neue LT Pro"/>
-        </w:rPr>
-        <w:t>CSS</w:t>
-      </w:r>
-      <w:r>
-        <w:rPr>
-          <w:rFonts w:ascii="Helvetica Neue LT Pro" w:hAnsi="Helvetica Neue LT Pro"/>
-        </w:rPr>
-        <w:t xml:space="preserve"> files.  This is all about specifying content and styling.</w:t>
-      </w:r>
-    </w:p>
-    <w:p>
-      <w:pPr>
-        <w:pStyle w:val="Normal"/>
-        <w:jc w:val="both"/>
-        <w:rPr>
-          <w:rFonts w:ascii="Helvetica Neue LT Pro" w:hAnsi="Helvetica Neue LT Pro"/>
-        </w:rPr>
-      </w:pPr>
-      <w:r>
-        <w:rPr>
-          <w:rFonts w:ascii="Helvetica Neue LT Pro" w:hAnsi="Helvetica Neue LT Pro"/>
-        </w:rPr>
-      </w:r>
-    </w:p>
-    <w:p>
-      <w:pPr>
-        <w:pStyle w:val="Normal"/>
-        <w:ind w:left="709" w:hanging="0"/>
+        <w:t>. The aim of this exercise is to become as comfortable with basic HTML and CSS files.  This is all about specifying content and styling.</w:t>
+      </w:r>
+    </w:p>
+    <w:p>
+      <w:pPr>
+        <w:pStyle w:val="Normal"/>
+        <w:jc w:val="both"/>
+        <w:rPr>
+          <w:rFonts w:ascii="Helvetica Neue LT Pro" w:hAnsi="Helvetica Neue LT Pro"/>
+        </w:rPr>
+      </w:pPr>
+      <w:r>
+        <w:rPr>
+          <w:rFonts w:ascii="Helvetica Neue LT Pro" w:hAnsi="Helvetica Neue LT Pro"/>
+        </w:rPr>
+      </w:r>
+    </w:p>
+    <w:p>
+      <w:pPr>
+        <w:pStyle w:val="Normal"/>
+        <w:ind w:left="709" w:right="0" w:hanging="0"/>
         <w:jc w:val="both"/>
         <w:rPr/>
       </w:pPr>
@@ -232,25 +162,7 @@
         <w:rPr>
           <w:rFonts w:ascii="Helvetica Neue LT Pro" w:hAnsi="Helvetica Neue LT Pro"/>
         </w:rPr>
-        <w:t xml:space="preserve">1. </w:t>
-      </w:r>
-      <w:r>
-        <w:rPr>
-          <w:rFonts w:ascii="Helvetica Neue LT Pro" w:hAnsi="Helvetica Neue LT Pro"/>
-        </w:rPr>
-        <w:t xml:space="preserve">Work through the </w:t>
-      </w:r>
-      <w:r>
-        <w:rPr>
-          <w:rFonts w:ascii="Helvetica Neue LT Pro" w:hAnsi="Helvetica Neue LT Pro"/>
-        </w:rPr>
-        <w:t>first</w:t>
-      </w:r>
-      <w:r>
-        <w:rPr>
-          <w:rFonts w:ascii="Helvetica Neue LT Pro" w:hAnsi="Helvetica Neue LT Pro"/>
-        </w:rPr>
-        <w:t xml:space="preserve"> stages of the HTML5 tutorial found at: </w:t>
+        <w:t xml:space="preserve">1. Work through the first stages of the HTML5 tutorial found at: </w:t>
       </w:r>
       <w:hyperlink r:id="rId3">
         <w:r>
@@ -271,22 +183,22 @@
     <w:p>
       <w:pPr>
         <w:pStyle w:val="Normal"/>
-        <w:ind w:left="709" w:hanging="0"/>
-        <w:jc w:val="both"/>
-        <w:rPr>
-          <w:rFonts w:ascii="Helvetica Neue LT Pro" w:hAnsi="Helvetica Neue LT Pro"/>
-        </w:rPr>
-      </w:pPr>
-      <w:r>
-        <w:rPr>
-          <w:rFonts w:ascii="Helvetica Neue LT Pro" w:hAnsi="Helvetica Neue LT Pro"/>
-        </w:rPr>
-      </w:r>
-    </w:p>
-    <w:p>
-      <w:pPr>
-        <w:pStyle w:val="Normal"/>
-        <w:ind w:left="1418" w:hanging="0"/>
+        <w:ind w:left="709" w:right="0" w:hanging="0"/>
+        <w:jc w:val="both"/>
+        <w:rPr>
+          <w:rFonts w:ascii="Helvetica Neue LT Pro" w:hAnsi="Helvetica Neue LT Pro"/>
+        </w:rPr>
+      </w:pPr>
+      <w:r>
+        <w:rPr>
+          <w:rFonts w:ascii="Helvetica Neue LT Pro" w:hAnsi="Helvetica Neue LT Pro"/>
+        </w:rPr>
+      </w:r>
+    </w:p>
+    <w:p>
+      <w:pPr>
+        <w:pStyle w:val="Normal"/>
+        <w:ind w:left="1418" w:right="0" w:hanging="0"/>
         <w:jc w:val="both"/>
         <w:rPr>
           <w:rFonts w:ascii="Helvetica Neue LT Pro" w:hAnsi="Helvetica Neue LT Pro"/>
@@ -302,7 +214,7 @@
     <w:p>
       <w:pPr>
         <w:pStyle w:val="Normal"/>
-        <w:ind w:left="1418" w:hanging="0"/>
+        <w:ind w:left="1418" w:right="0" w:hanging="0"/>
         <w:jc w:val="both"/>
         <w:rPr>
           <w:rFonts w:ascii="Helvetica Neue LT Pro" w:hAnsi="Helvetica Neue LT Pro"/>
@@ -318,7 +230,7 @@
     <w:p>
       <w:pPr>
         <w:pStyle w:val="Normal"/>
-        <w:ind w:left="1418" w:hanging="0"/>
+        <w:ind w:left="1418" w:right="0" w:hanging="0"/>
         <w:jc w:val="both"/>
         <w:rPr>
           <w:rFonts w:ascii="Helvetica Neue LT Pro" w:hAnsi="Helvetica Neue LT Pro"/>
@@ -334,7 +246,7 @@
     <w:p>
       <w:pPr>
         <w:pStyle w:val="Normal"/>
-        <w:ind w:left="1418" w:hanging="0"/>
+        <w:ind w:left="1418" w:right="0" w:hanging="0"/>
         <w:jc w:val="both"/>
         <w:rPr>
           <w:rFonts w:ascii="Helvetica Neue LT Pro" w:hAnsi="Helvetica Neue LT Pro"/>
@@ -350,7 +262,7 @@
     <w:p>
       <w:pPr>
         <w:pStyle w:val="Normal"/>
-        <w:ind w:left="1418" w:hanging="0"/>
+        <w:ind w:left="1418" w:right="0" w:hanging="0"/>
         <w:jc w:val="both"/>
         <w:rPr>
           <w:rFonts w:ascii="Helvetica Neue LT Pro" w:hAnsi="Helvetica Neue LT Pro"/>
@@ -366,7 +278,7 @@
     <w:p>
       <w:pPr>
         <w:pStyle w:val="Normal"/>
-        <w:ind w:left="1418" w:hanging="0"/>
+        <w:ind w:left="1418" w:right="0" w:hanging="0"/>
         <w:jc w:val="both"/>
         <w:rPr>
           <w:rFonts w:ascii="Helvetica Neue LT Pro" w:hAnsi="Helvetica Neue LT Pro"/>
@@ -382,22 +294,22 @@
     <w:p>
       <w:pPr>
         <w:pStyle w:val="Normal"/>
-        <w:ind w:left="1418" w:hanging="0"/>
-        <w:jc w:val="both"/>
-        <w:rPr>
-          <w:rFonts w:ascii="Helvetica Neue LT Pro" w:hAnsi="Helvetica Neue LT Pro"/>
-        </w:rPr>
-      </w:pPr>
-      <w:r>
-        <w:rPr>
-          <w:rFonts w:ascii="Helvetica Neue LT Pro" w:hAnsi="Helvetica Neue LT Pro"/>
-        </w:rPr>
-      </w:r>
-    </w:p>
-    <w:p>
-      <w:pPr>
-        <w:pStyle w:val="Normal"/>
-        <w:ind w:left="1418" w:hanging="0"/>
+        <w:ind w:left="1418" w:right="0" w:hanging="0"/>
+        <w:jc w:val="both"/>
+        <w:rPr>
+          <w:rFonts w:ascii="Helvetica Neue LT Pro" w:hAnsi="Helvetica Neue LT Pro"/>
+        </w:rPr>
+      </w:pPr>
+      <w:r>
+        <w:rPr>
+          <w:rFonts w:ascii="Helvetica Neue LT Pro" w:hAnsi="Helvetica Neue LT Pro"/>
+        </w:rPr>
+      </w:r>
+    </w:p>
+    <w:p>
+      <w:pPr>
+        <w:pStyle w:val="Normal"/>
+        <w:ind w:left="1418" w:right="0" w:hanging="0"/>
         <w:jc w:val="both"/>
         <w:rPr>
           <w:rFonts w:ascii="Helvetica Neue LT Pro" w:hAnsi="Helvetica Neue LT Pro"/>
@@ -413,7 +325,7 @@
     <w:p>
       <w:pPr>
         <w:pStyle w:val="Normal"/>
-        <w:ind w:left="1418" w:hanging="0"/>
+        <w:ind w:left="1418" w:right="0" w:hanging="0"/>
         <w:jc w:val="both"/>
         <w:rPr>
           <w:rFonts w:ascii="Helvetica Neue LT Pro" w:hAnsi="Helvetica Neue LT Pro"/>
@@ -429,22 +341,22 @@
     <w:p>
       <w:pPr>
         <w:pStyle w:val="Normal"/>
-        <w:ind w:left="1418" w:hanging="0"/>
-        <w:jc w:val="both"/>
-        <w:rPr>
-          <w:rFonts w:ascii="Helvetica Neue LT Pro" w:hAnsi="Helvetica Neue LT Pro"/>
-        </w:rPr>
-      </w:pPr>
-      <w:r>
-        <w:rPr>
-          <w:rFonts w:ascii="Helvetica Neue LT Pro" w:hAnsi="Helvetica Neue LT Pro"/>
-        </w:rPr>
-      </w:r>
-    </w:p>
-    <w:p>
-      <w:pPr>
-        <w:pStyle w:val="Normal"/>
-        <w:ind w:left="709" w:hanging="0"/>
+        <w:ind w:left="1418" w:right="0" w:hanging="0"/>
+        <w:jc w:val="both"/>
+        <w:rPr>
+          <w:rFonts w:ascii="Helvetica Neue LT Pro" w:hAnsi="Helvetica Neue LT Pro"/>
+        </w:rPr>
+      </w:pPr>
+      <w:r>
+        <w:rPr>
+          <w:rFonts w:ascii="Helvetica Neue LT Pro" w:hAnsi="Helvetica Neue LT Pro"/>
+        </w:rPr>
+      </w:r>
+    </w:p>
+    <w:p>
+      <w:pPr>
+        <w:pStyle w:val="Normal"/>
+        <w:ind w:left="709" w:right="0" w:hanging="0"/>
         <w:jc w:val="both"/>
         <w:rPr/>
       </w:pPr>
@@ -452,25 +364,7 @@
         <w:rPr>
           <w:rFonts w:ascii="Helvetica Neue LT Pro" w:hAnsi="Helvetica Neue LT Pro"/>
         </w:rPr>
-        <w:t>2 .</w:t>
-      </w:r>
-      <w:r>
-        <w:rPr>
-          <w:rFonts w:ascii="Helvetica Neue LT Pro" w:hAnsi="Helvetica Neue LT Pro"/>
-        </w:rPr>
-        <w:t>Work through the f</w:t>
-      </w:r>
-      <w:r>
-        <w:rPr>
-          <w:rFonts w:ascii="Helvetica Neue LT Pro" w:hAnsi="Helvetica Neue LT Pro"/>
-        </w:rPr>
-        <w:t>irst</w:t>
-      </w:r>
-      <w:r>
-        <w:rPr>
-          <w:rFonts w:ascii="Helvetica Neue LT Pro" w:hAnsi="Helvetica Neue LT Pro"/>
-        </w:rPr>
-        <w:t xml:space="preserve"> stages of the CSS tutorial found at: </w:t>
+        <w:t xml:space="preserve">2 .Work through the first stages of the CSS tutorial found at: </w:t>
       </w:r>
       <w:hyperlink r:id="rId4">
         <w:r>
@@ -491,50 +385,38 @@
     <w:p>
       <w:pPr>
         <w:pStyle w:val="Normal"/>
-        <w:ind w:left="709" w:hanging="0"/>
-        <w:jc w:val="both"/>
-        <w:rPr>
-          <w:rFonts w:ascii="Helvetica Neue LT Pro" w:hAnsi="Helvetica Neue LT Pro"/>
-        </w:rPr>
-      </w:pPr>
-      <w:r>
-        <w:rPr>
-          <w:rFonts w:ascii="Helvetica Neue LT Pro" w:hAnsi="Helvetica Neue LT Pro"/>
-        </w:rPr>
-      </w:r>
-    </w:p>
-    <w:p>
-      <w:pPr>
-        <w:pStyle w:val="Normal"/>
-        <w:ind w:left="1418" w:hanging="0"/>
-        <w:jc w:val="both"/>
-        <w:rPr>
-          <w:rFonts w:ascii="Helvetica Neue LT Pro" w:hAnsi="Helvetica Neue LT Pro"/>
-        </w:rPr>
-      </w:pPr>
-      <w:r>
-        <w:rPr>
-          <w:rFonts w:ascii="Helvetica Neue LT Pro" w:hAnsi="Helvetica Neue LT Pro"/>
-        </w:rPr>
-        <w:t>CSS Introdu</w:t>
-      </w:r>
-      <w:r>
-        <w:rPr>
-          <w:rFonts w:ascii="Helvetica Neue LT Pro" w:hAnsi="Helvetica Neue LT Pro"/>
-        </w:rPr>
-        <w:t>c</w:t>
-      </w:r>
-      <w:r>
-        <w:rPr>
-          <w:rFonts w:ascii="Helvetica Neue LT Pro" w:hAnsi="Helvetica Neue LT Pro"/>
-        </w:rPr>
-        <w:t>tion</w:t>
-      </w:r>
-    </w:p>
-    <w:p>
-      <w:pPr>
-        <w:pStyle w:val="Normal"/>
-        <w:ind w:left="1418" w:hanging="0"/>
+        <w:ind w:left="709" w:right="0" w:hanging="0"/>
+        <w:jc w:val="both"/>
+        <w:rPr>
+          <w:rFonts w:ascii="Helvetica Neue LT Pro" w:hAnsi="Helvetica Neue LT Pro"/>
+        </w:rPr>
+      </w:pPr>
+      <w:r>
+        <w:rPr>
+          <w:rFonts w:ascii="Helvetica Neue LT Pro" w:hAnsi="Helvetica Neue LT Pro"/>
+        </w:rPr>
+      </w:r>
+    </w:p>
+    <w:p>
+      <w:pPr>
+        <w:pStyle w:val="Normal"/>
+        <w:ind w:left="1418" w:right="0" w:hanging="0"/>
+        <w:jc w:val="both"/>
+        <w:rPr>
+          <w:rFonts w:ascii="Helvetica Neue LT Pro" w:hAnsi="Helvetica Neue LT Pro"/>
+        </w:rPr>
+      </w:pPr>
+      <w:r>
+        <w:rPr>
+          <w:rFonts w:ascii="Helvetica Neue LT Pro" w:hAnsi="Helvetica Neue LT Pro"/>
+        </w:rPr>
+        <w:t>CSS Introduction</w:t>
+      </w:r>
+    </w:p>
+    <w:p>
+      <w:pPr>
+        <w:pStyle w:val="Normal"/>
+        <w:ind w:left="1418" w:right="0" w:hanging="0"/>
         <w:jc w:val="both"/>
         <w:rPr>
           <w:rFonts w:ascii="Helvetica Neue LT Pro" w:hAnsi="Helvetica Neue LT Pro"/>
@@ -550,7 +432,7 @@
     <w:p>
       <w:pPr>
         <w:pStyle w:val="Normal"/>
-        <w:ind w:left="1418" w:hanging="0"/>
+        <w:ind w:left="1418" w:right="0" w:hanging="0"/>
         <w:jc w:val="both"/>
         <w:rPr>
           <w:rFonts w:ascii="Helvetica Neue LT Pro" w:hAnsi="Helvetica Neue LT Pro"/>
@@ -566,7 +448,7 @@
     <w:p>
       <w:pPr>
         <w:pStyle w:val="Normal"/>
-        <w:ind w:left="1418" w:hanging="0"/>
+        <w:ind w:left="1418" w:right="0" w:hanging="0"/>
         <w:jc w:val="both"/>
         <w:rPr>
           <w:rFonts w:ascii="Helvetica Neue LT Pro" w:hAnsi="Helvetica Neue LT Pro"/>
@@ -582,7 +464,7 @@
     <w:p>
       <w:pPr>
         <w:pStyle w:val="Normal"/>
-        <w:ind w:left="1418" w:hanging="0"/>
+        <w:ind w:left="1418" w:right="0" w:hanging="0"/>
         <w:jc w:val="both"/>
         <w:rPr>
           <w:rFonts w:ascii="Helvetica Neue LT Pro" w:hAnsi="Helvetica Neue LT Pro"/>
@@ -598,7 +480,7 @@
     <w:p>
       <w:pPr>
         <w:pStyle w:val="Normal"/>
-        <w:ind w:left="1418" w:hanging="0"/>
+        <w:ind w:left="1418" w:right="0" w:hanging="0"/>
         <w:jc w:val="both"/>
         <w:rPr>
           <w:rFonts w:ascii="Helvetica Neue LT Pro" w:hAnsi="Helvetica Neue LT Pro"/>
@@ -614,7 +496,7 @@
     <w:p>
       <w:pPr>
         <w:pStyle w:val="Normal"/>
-        <w:ind w:left="1418" w:hanging="0"/>
+        <w:ind w:left="1418" w:right="0" w:hanging="0"/>
         <w:jc w:val="both"/>
         <w:rPr>
           <w:rFonts w:ascii="Helvetica Neue LT Pro" w:hAnsi="Helvetica Neue LT Pro"/>
@@ -630,7 +512,7 @@
     <w:p>
       <w:pPr>
         <w:pStyle w:val="Normal"/>
-        <w:ind w:left="1418" w:hanging="0"/>
+        <w:ind w:left="1418" w:right="0" w:hanging="0"/>
         <w:jc w:val="both"/>
         <w:rPr>
           <w:rFonts w:ascii="Helvetica Neue LT Pro" w:hAnsi="Helvetica Neue LT Pro"/>
@@ -646,7 +528,7 @@
     <w:p>
       <w:pPr>
         <w:pStyle w:val="Normal"/>
-        <w:ind w:left="1418" w:hanging="0"/>
+        <w:ind w:left="1418" w:right="0" w:hanging="0"/>
         <w:jc w:val="both"/>
         <w:rPr>
           <w:rFonts w:ascii="Helvetica Neue LT Pro" w:hAnsi="Helvetica Neue LT Pro"/>
@@ -662,7 +544,7 @@
     <w:p>
       <w:pPr>
         <w:pStyle w:val="Normal"/>
-        <w:ind w:left="1418" w:hanging="0"/>
+        <w:ind w:left="1418" w:right="0" w:hanging="0"/>
         <w:jc w:val="both"/>
         <w:rPr>
           <w:rFonts w:ascii="Helvetica Neue LT Pro" w:hAnsi="Helvetica Neue LT Pro"/>
@@ -678,52 +560,52 @@
     <w:p>
       <w:pPr>
         <w:pStyle w:val="Normal"/>
-        <w:ind w:left="709" w:hanging="0"/>
-        <w:jc w:val="both"/>
-        <w:rPr>
-          <w:rFonts w:ascii="Helvetica Neue LT Pro" w:hAnsi="Helvetica Neue LT Pro"/>
-        </w:rPr>
-      </w:pPr>
-      <w:r>
-        <w:rPr>
-          <w:rFonts w:ascii="Helvetica Neue LT Pro" w:hAnsi="Helvetica Neue LT Pro"/>
-        </w:rPr>
-      </w:r>
-    </w:p>
-    <w:p>
-      <w:pPr>
-        <w:pStyle w:val="Normal"/>
-        <w:ind w:left="709" w:hanging="0"/>
-        <w:jc w:val="both"/>
-        <w:rPr>
-          <w:rFonts w:ascii="Helvetica Neue LT Pro" w:hAnsi="Helvetica Neue LT Pro"/>
-        </w:rPr>
-      </w:pPr>
-      <w:r>
-        <w:rPr>
-          <w:rFonts w:ascii="Helvetica Neue LT Pro" w:hAnsi="Helvetica Neue LT Pro"/>
-        </w:rPr>
-      </w:r>
-    </w:p>
-    <w:p>
-      <w:pPr>
-        <w:pStyle w:val="Normal"/>
-        <w:ind w:left="709" w:hanging="0"/>
-        <w:jc w:val="both"/>
-        <w:rPr>
-          <w:rFonts w:ascii="Helvetica Neue LT Pro" w:hAnsi="Helvetica Neue LT Pro"/>
-        </w:rPr>
-      </w:pPr>
-      <w:r>
-        <w:rPr>
-          <w:rFonts w:ascii="Helvetica Neue LT Pro" w:hAnsi="Helvetica Neue LT Pro"/>
-        </w:rPr>
-      </w:r>
-    </w:p>
-    <w:p>
-      <w:pPr>
-        <w:pStyle w:val="Normal"/>
-        <w:ind w:left="0" w:hanging="0"/>
+        <w:ind w:left="709" w:right="0" w:hanging="0"/>
+        <w:jc w:val="both"/>
+        <w:rPr>
+          <w:rFonts w:ascii="Helvetica Neue LT Pro" w:hAnsi="Helvetica Neue LT Pro"/>
+        </w:rPr>
+      </w:pPr>
+      <w:r>
+        <w:rPr>
+          <w:rFonts w:ascii="Helvetica Neue LT Pro" w:hAnsi="Helvetica Neue LT Pro"/>
+        </w:rPr>
+      </w:r>
+    </w:p>
+    <w:p>
+      <w:pPr>
+        <w:pStyle w:val="Normal"/>
+        <w:ind w:left="709" w:right="0" w:hanging="0"/>
+        <w:jc w:val="both"/>
+        <w:rPr>
+          <w:rFonts w:ascii="Helvetica Neue LT Pro" w:hAnsi="Helvetica Neue LT Pro"/>
+        </w:rPr>
+      </w:pPr>
+      <w:r>
+        <w:rPr>
+          <w:rFonts w:ascii="Helvetica Neue LT Pro" w:hAnsi="Helvetica Neue LT Pro"/>
+        </w:rPr>
+      </w:r>
+    </w:p>
+    <w:p>
+      <w:pPr>
+        <w:pStyle w:val="Normal"/>
+        <w:ind w:left="709" w:right="0" w:hanging="0"/>
+        <w:jc w:val="both"/>
+        <w:rPr>
+          <w:rFonts w:ascii="Helvetica Neue LT Pro" w:hAnsi="Helvetica Neue LT Pro"/>
+        </w:rPr>
+      </w:pPr>
+      <w:r>
+        <w:rPr>
+          <w:rFonts w:ascii="Helvetica Neue LT Pro" w:hAnsi="Helvetica Neue LT Pro"/>
+        </w:rPr>
+      </w:r>
+    </w:p>
+    <w:p>
+      <w:pPr>
+        <w:pStyle w:val="Normal"/>
+        <w:ind w:left="0" w:right="0" w:hanging="0"/>
         <w:jc w:val="both"/>
         <w:rPr/>
       </w:pPr>
@@ -760,9 +642,11 @@
     <w:p>
       <w:pPr>
         <w:pStyle w:val="Normal"/>
-        <w:ind w:left="0" w:hanging="0"/>
+        <w:ind w:left="0" w:right="0" w:hanging="0"/>
         <w:jc w:val="right"/>
-        <w:rPr/>
+        <w:rPr>
+          <w:rFonts w:ascii="Helvetica Neue LT Pro" w:hAnsi="Helvetica Neue LT Pro"/>
+        </w:rPr>
       </w:pPr>
       <w:r>
         <w:rPr>
@@ -780,7 +664,7 @@
     <w:p>
       <w:pPr>
         <w:pStyle w:val="Normal"/>
-        <w:ind w:left="0" w:hanging="0"/>
+        <w:ind w:left="0" w:right="0" w:hanging="0"/>
         <w:jc w:val="both"/>
         <w:rPr>
           <w:rFonts w:ascii="Helvetica Neue LT Pro" w:hAnsi="Helvetica Neue LT Pro"/>
@@ -846,47 +730,7 @@
         <w:rPr>
           <w:rFonts w:ascii="Helvetica Neue LT Pro" w:hAnsi="Helvetica Neue LT Pro"/>
         </w:rPr>
-        <w:t>Make some changes and see if they are visible in a web browser.</w:t>
-      </w:r>
-    </w:p>
-    <w:p>
-      <w:pPr>
-        <w:pStyle w:val="Normal"/>
-        <w:ind w:left="709" w:hanging="0"/>
-        <w:jc w:val="both"/>
-        <w:rPr>
-          <w:rFonts w:ascii="Helvetica Neue LT Pro" w:hAnsi="Helvetica Neue LT Pro"/>
-        </w:rPr>
-      </w:pPr>
-      <w:r>
-        <w:rPr>
-          <w:rFonts w:ascii="Helvetica Neue LT Pro" w:hAnsi="Helvetica Neue LT Pro"/>
-        </w:rPr>
-        <w:t xml:space="preserve">(You will need to run </w:t>
-      </w:r>
-      <w:r>
-        <w:rPr>
-          <w:rFonts w:ascii="Helvetica Neue LT Pro" w:hAnsi="Helvetica Neue LT Pro"/>
-        </w:rPr>
-        <w:t>the commands</w:t>
-      </w:r>
-      <w:r>
-        <w:rPr>
-          <w:rFonts w:ascii="Helvetica Neue LT Pro" w:hAnsi="Helvetica Neue LT Pro"/>
-        </w:rPr>
-        <w:t xml:space="preserve"> [gulp clean] and then [gulp] in the </w:t>
-      </w:r>
-      <w:r>
-        <w:rPr>
-          <w:rFonts w:ascii="Helvetica Neue LT Pro" w:hAnsi="Helvetica Neue LT Pro"/>
-        </w:rPr>
-        <w:t>F</w:t>
-      </w:r>
-      <w:r>
-        <w:rPr>
-          <w:rFonts w:ascii="Helvetica Neue LT Pro" w:hAnsi="Helvetica Neue LT Pro"/>
-        </w:rPr>
-        <w:t>rontend docker container to compile the sass)</w:t>
+        <w:t>Use developer tools to find the ID/Class of some elements, make some changes and see if they are visible in a web browser. (You will need to run the commands [gulp clean] and then [gulp] in the Frontend docker container to compile the sass)</w:t>
       </w:r>
       <w:r>
         <w:br w:type="page"/>
@@ -898,6 +742,9 @@
         <w:jc w:val="center"/>
         <w:rPr>
           <w:rFonts w:ascii="Helvetica Neue LT Com" w:hAnsi="Helvetica Neue LT Com"/>
+          <w:b/>
+          <w:b/>
+          <w:bCs/>
         </w:rPr>
       </w:pPr>
       <w:r>
@@ -912,7 +759,7 @@
     <w:p>
       <w:pPr>
         <w:pStyle w:val="Normal"/>
-        <w:ind w:hanging="0"/>
+        <w:ind w:left="0" w:right="0" w:hanging="0"/>
         <w:jc w:val="center"/>
         <w:rPr>
           <w:rFonts w:ascii="Helvetica Neue LT Com" w:hAnsi="Helvetica Neue LT Com"/>
@@ -933,47 +780,47 @@
     <w:p>
       <w:pPr>
         <w:pStyle w:val="Normal"/>
-        <w:ind w:left="709" w:hanging="0"/>
-        <w:jc w:val="both"/>
-        <w:rPr>
-          <w:rFonts w:ascii="Helvetica Neue LT Pro" w:hAnsi="Helvetica Neue LT Pro"/>
-          <w:b/>
-          <w:b/>
-          <w:bCs/>
-        </w:rPr>
-      </w:pPr>
-      <w:r>
-        <w:rPr>
-          <w:rFonts w:ascii="Helvetica Neue LT Pro" w:hAnsi="Helvetica Neue LT Pro"/>
-          <w:b/>
-          <w:bCs/>
-        </w:rPr>
-      </w:r>
-    </w:p>
-    <w:p>
-      <w:pPr>
-        <w:pStyle w:val="Normal"/>
-        <w:ind w:left="709" w:hanging="0"/>
-        <w:jc w:val="both"/>
-        <w:rPr>
-          <w:rFonts w:ascii="Helvetica Neue LT Pro" w:hAnsi="Helvetica Neue LT Pro"/>
-          <w:b/>
-          <w:b/>
-          <w:bCs/>
-        </w:rPr>
-      </w:pPr>
-      <w:r>
-        <w:rPr>
-          <w:rFonts w:ascii="Helvetica Neue LT Pro" w:hAnsi="Helvetica Neue LT Pro"/>
-          <w:b/>
-          <w:bCs/>
-        </w:rPr>
-      </w:r>
-    </w:p>
-    <w:p>
-      <w:pPr>
-        <w:pStyle w:val="Normal"/>
-        <w:ind w:left="709" w:hanging="0"/>
+        <w:ind w:left="709" w:right="0" w:hanging="0"/>
+        <w:jc w:val="both"/>
+        <w:rPr>
+          <w:rFonts w:ascii="Helvetica Neue LT Pro" w:hAnsi="Helvetica Neue LT Pro"/>
+          <w:b/>
+          <w:b/>
+          <w:bCs/>
+        </w:rPr>
+      </w:pPr>
+      <w:r>
+        <w:rPr>
+          <w:rFonts w:ascii="Helvetica Neue LT Pro" w:hAnsi="Helvetica Neue LT Pro"/>
+          <w:b/>
+          <w:bCs/>
+        </w:rPr>
+      </w:r>
+    </w:p>
+    <w:p>
+      <w:pPr>
+        <w:pStyle w:val="Normal"/>
+        <w:ind w:left="709" w:right="0" w:hanging="0"/>
+        <w:jc w:val="both"/>
+        <w:rPr>
+          <w:rFonts w:ascii="Helvetica Neue LT Pro" w:hAnsi="Helvetica Neue LT Pro"/>
+          <w:b/>
+          <w:b/>
+          <w:bCs/>
+        </w:rPr>
+      </w:pPr>
+      <w:r>
+        <w:rPr>
+          <w:rFonts w:ascii="Helvetica Neue LT Pro" w:hAnsi="Helvetica Neue LT Pro"/>
+          <w:b/>
+          <w:bCs/>
+        </w:rPr>
+      </w:r>
+    </w:p>
+    <w:p>
+      <w:pPr>
+        <w:pStyle w:val="Normal"/>
+        <w:ind w:left="709" w:right="0" w:hanging="0"/>
         <w:jc w:val="both"/>
         <w:rPr>
           <w:rFonts w:ascii="Helvetica Neue LT Pro" w:hAnsi="Helvetica Neue LT Pro"/>
@@ -994,83 +841,70 @@
     <w:p>
       <w:pPr>
         <w:pStyle w:val="Normal"/>
-        <w:ind w:left="709" w:hanging="0"/>
-        <w:jc w:val="both"/>
-        <w:rPr>
-          <w:rFonts w:ascii="Helvetica Neue LT Pro" w:hAnsi="Helvetica Neue LT Pro"/>
-          <w:b/>
-          <w:b/>
-          <w:bCs/>
-        </w:rPr>
-      </w:pPr>
-      <w:r>
-        <w:rPr>
-          <w:rFonts w:ascii="Helvetica Neue LT Pro" w:hAnsi="Helvetica Neue LT Pro"/>
-          <w:b/>
-          <w:bCs/>
-        </w:rPr>
-      </w:r>
-    </w:p>
-    <w:p>
-      <w:pPr>
-        <w:pStyle w:val="Normal"/>
-        <w:ind w:left="0" w:hanging="0"/>
-        <w:jc w:val="both"/>
-        <w:rPr>
-          <w:rFonts w:ascii="Helvetica Neue LT Pro" w:hAnsi="Helvetica Neue LT Pro"/>
-          <w:b w:val="false"/>
-          <w:b w:val="false"/>
-          <w:bCs w:val="false"/>
-        </w:rPr>
-      </w:pPr>
-      <w:r>
-        <w:rPr>
-          <w:rFonts w:ascii="Helvetica Neue LT Pro" w:hAnsi="Helvetica Neue LT Pro"/>
-          <w:b w:val="false"/>
-          <w:bCs w:val="false"/>
-        </w:rPr>
-        <w:t xml:space="preserve">In this exercise we will step through the process of adding a simple new web page to Meerkat Frontend.  The web page </w:t>
-      </w:r>
-      <w:r>
-        <w:rPr>
-          <w:rFonts w:ascii="Helvetica Neue LT Pro" w:hAnsi="Helvetica Neue LT Pro"/>
-          <w:b w:val="false"/>
-          <w:bCs w:val="false"/>
-        </w:rPr>
-        <w:t xml:space="preserve">will show some location specific details for a location ID number specified in the url. i.e. the location ID for Petra is 12. You will add a web page at the url [/location/12] that returns some information about Petra. </w:t>
-      </w:r>
-    </w:p>
-    <w:p>
-      <w:pPr>
-        <w:pStyle w:val="Normal"/>
-        <w:ind w:left="0" w:hanging="0"/>
-        <w:jc w:val="both"/>
-        <w:rPr>
-          <w:rFonts w:ascii="Helvetica Neue LT Pro" w:hAnsi="Helvetica Neue LT Pro"/>
-          <w:b w:val="false"/>
-          <w:b w:val="false"/>
-          <w:bCs w:val="false"/>
-        </w:rPr>
-      </w:pPr>
-      <w:r>
-        <w:rPr>
-          <w:rFonts w:ascii="Helvetica Neue LT Pro" w:hAnsi="Helvetica Neue LT Pro"/>
-          <w:b w:val="false"/>
-          <w:bCs w:val="false"/>
-        </w:rPr>
-      </w:r>
-    </w:p>
-    <w:p>
-      <w:pPr>
-        <w:pStyle w:val="Normal"/>
-        <w:ind w:left="0" w:hanging="0"/>
-        <w:jc w:val="both"/>
-        <w:rPr>
-          <w:rFonts w:ascii="Helvetica Neue LT Pro" w:hAnsi="Helvetica Neue LT Pro"/>
-          <w:b/>
-          <w:b/>
-          <w:bCs/>
-        </w:rPr>
+        <w:ind w:left="709" w:right="0" w:hanging="0"/>
+        <w:jc w:val="both"/>
+        <w:rPr>
+          <w:rFonts w:ascii="Helvetica Neue LT Pro" w:hAnsi="Helvetica Neue LT Pro"/>
+          <w:b/>
+          <w:b/>
+          <w:bCs/>
+        </w:rPr>
+      </w:pPr>
+      <w:r>
+        <w:rPr>
+          <w:rFonts w:ascii="Helvetica Neue LT Pro" w:hAnsi="Helvetica Neue LT Pro"/>
+          <w:b/>
+          <w:bCs/>
+        </w:rPr>
+      </w:r>
+    </w:p>
+    <w:p>
+      <w:pPr>
+        <w:pStyle w:val="Normal"/>
+        <w:ind w:left="0" w:right="0" w:hanging="0"/>
+        <w:jc w:val="both"/>
+        <w:rPr>
+          <w:rFonts w:ascii="Helvetica Neue LT Pro" w:hAnsi="Helvetica Neue LT Pro"/>
+          <w:b w:val="false"/>
+          <w:b w:val="false"/>
+          <w:bCs w:val="false"/>
+        </w:rPr>
+      </w:pPr>
+      <w:r>
+        <w:rPr>
+          <w:rFonts w:ascii="Helvetica Neue LT Pro" w:hAnsi="Helvetica Neue LT Pro"/>
+          <w:b w:val="false"/>
+          <w:bCs w:val="false"/>
+        </w:rPr>
+        <w:t xml:space="preserve">In this exercise we will step through the process of adding a simple new web page to Meerkat Frontend.  The web page will show some location specific details for a specified location. The location will be specified using a location ID number as part of the url. The location ID for Petra is 12, so you will add a web page at the url [/location/12] that returns some information about Petra. </w:t>
+      </w:r>
+    </w:p>
+    <w:p>
+      <w:pPr>
+        <w:pStyle w:val="Normal"/>
+        <w:ind w:left="0" w:right="0" w:hanging="0"/>
+        <w:jc w:val="both"/>
+        <w:rPr>
+          <w:rFonts w:ascii="Helvetica Neue LT Pro" w:hAnsi="Helvetica Neue LT Pro"/>
+          <w:b w:val="false"/>
+          <w:b w:val="false"/>
+          <w:bCs w:val="false"/>
+        </w:rPr>
+      </w:pPr>
+      <w:r>
+        <w:rPr>
+          <w:rFonts w:ascii="Helvetica Neue LT Pro" w:hAnsi="Helvetica Neue LT Pro"/>
+          <w:b w:val="false"/>
+          <w:bCs w:val="false"/>
+        </w:rPr>
+      </w:r>
+    </w:p>
+    <w:p>
+      <w:pPr>
+        <w:pStyle w:val="Normal"/>
+        <w:ind w:left="0" w:right="0" w:hanging="0"/>
+        <w:jc w:val="both"/>
+        <w:rPr/>
       </w:pPr>
       <w:r>
         <w:rPr>
@@ -1086,25 +920,26 @@
           <w:b w:val="false"/>
           <w:bCs w:val="false"/>
         </w:rPr>
-        <w:t>Work through the following steps...</w:t>
-      </w:r>
-    </w:p>
-    <w:p>
-      <w:pPr>
-        <w:pStyle w:val="Normal"/>
-        <w:ind w:left="0" w:hanging="0"/>
-        <w:jc w:val="both"/>
-        <w:rPr>
-          <w:b w:val="false"/>
-          <w:b w:val="false"/>
-          <w:bCs w:val="false"/>
-        </w:rPr>
-      </w:pPr>
-      <w:r>
-        <w:rPr>
-          <w:rFonts w:ascii="Helvetica Neue LT Pro" w:hAnsi="Helvetica Neue LT Pro"/>
-          <w:b/>
-          <w:bCs/>
+        <w:t>Work through the following steps (as far as possible)...</w:t>
+      </w:r>
+    </w:p>
+    <w:p>
+      <w:pPr>
+        <w:pStyle w:val="Normal"/>
+        <w:ind w:left="0" w:right="0" w:hanging="0"/>
+        <w:jc w:val="both"/>
+        <w:rPr>
+          <w:rFonts w:ascii="Helvetica Neue LT Pro" w:hAnsi="Helvetica Neue LT Pro"/>
+          <w:b w:val="false"/>
+          <w:b w:val="false"/>
+          <w:bCs w:val="false"/>
+        </w:rPr>
+      </w:pPr>
+      <w:r>
+        <w:rPr>
+          <w:rFonts w:ascii="Helvetica Neue LT Pro" w:hAnsi="Helvetica Neue LT Pro"/>
+          <w:b w:val="false"/>
+          <w:bCs w:val="false"/>
         </w:rPr>
       </w:r>
     </w:p>
@@ -1116,20 +951,469 @@
           <w:numId w:val="2"/>
         </w:numPr>
         <w:jc w:val="both"/>
-        <w:rPr>
-          <w:rFonts w:ascii="Helvetica Neue LT Pro" w:hAnsi="Helvetica Neue LT Pro"/>
-          <w:b w:val="false"/>
-          <w:b w:val="false"/>
-          <w:bCs w:val="false"/>
-        </w:rPr>
-      </w:pPr>
-      <w:r>
-        <w:rPr>
-          <w:rFonts w:ascii="Helvetica Neue LT Pro" w:hAnsi="Helvetica Neue LT Pro"/>
-          <w:b w:val="false"/>
-          <w:bCs w:val="false"/>
-        </w:rPr>
-        <w:t>Create a simple Jinja2 template.</w:t>
+        <w:rPr/>
+      </w:pPr>
+      <w:r>
+        <w:rPr>
+          <w:rFonts w:ascii="Helvetica Neue LT Pro" w:hAnsi="Helvetica Neue LT Pro"/>
+          <w:b w:val="false"/>
+          <w:bCs w:val="false"/>
+        </w:rPr>
+        <w:t xml:space="preserve">Start up meerkat frontend docker container. </w:t>
+      </w:r>
+    </w:p>
+    <w:p>
+      <w:pPr>
+        <w:pStyle w:val="Normal"/>
+        <w:ind w:left="709" w:hanging="0"/>
+        <w:jc w:val="both"/>
+        <w:rPr>
+          <w:rFonts w:ascii="Helvetica Neue LT Pro" w:hAnsi="Helvetica Neue LT Pro"/>
+          <w:b w:val="false"/>
+          <w:b w:val="false"/>
+          <w:bCs w:val="false"/>
+        </w:rPr>
+      </w:pPr>
+      <w:r>
+        <w:rPr>
+          <w:rFonts w:ascii="Helvetica Neue LT Pro" w:hAnsi="Helvetica Neue LT Pro"/>
+          <w:b w:val="false"/>
+          <w:bCs w:val="false"/>
+        </w:rPr>
+      </w:r>
+    </w:p>
+    <w:p>
+      <w:pPr>
+        <w:pStyle w:val="Normal"/>
+        <w:numPr>
+          <w:ilvl w:val="0"/>
+          <w:numId w:val="2"/>
+        </w:numPr>
+        <w:jc w:val="both"/>
+        <w:rPr>
+          <w:rFonts w:ascii="Helvetica Neue LT Pro" w:hAnsi="Helvetica Neue LT Pro"/>
+          <w:b w:val="false"/>
+          <w:b w:val="false"/>
+          <w:bCs w:val="false"/>
+        </w:rPr>
+      </w:pPr>
+      <w:r>
+        <w:rPr>
+          <w:rFonts w:ascii="Helvetica Neue LT Pro" w:hAnsi="Helvetica Neue LT Pro"/>
+          <w:b w:val="false"/>
+          <w:bCs w:val="false"/>
+        </w:rPr>
+        <w:t>Set up a simple Jinja2 template.</w:t>
+      </w:r>
+    </w:p>
+    <w:p>
+      <w:pPr>
+        <w:pStyle w:val="Normal"/>
+        <w:ind w:left="720" w:right="0" w:hanging="0"/>
+        <w:jc w:val="both"/>
+        <w:rPr/>
+      </w:pPr>
+      <w:r>
+        <w:rPr>
+          <w:rFonts w:ascii="Helvetica Neue LT Pro" w:hAnsi="Helvetica Neue LT Pro"/>
+          <w:b w:val="false"/>
+          <w:bCs w:val="false"/>
+        </w:rPr>
+        <w:t xml:space="preserve">Create a file </w:t>
+      </w:r>
+      <w:r>
+        <w:rPr>
+          <w:rFonts w:ascii="Helvetica Neue LT Pro" w:hAnsi="Helvetica Neue LT Pro"/>
+          <w:b/>
+          <w:bCs/>
+        </w:rPr>
+        <w:t>meerkat_frontend/meerkat_frontend/templates/location.html</w:t>
+      </w:r>
+      <w:r>
+        <w:rPr>
+          <w:rFonts w:ascii="Helvetica Neue LT Pro" w:hAnsi="Helvetica Neue LT Pro"/>
+          <w:b w:val="false"/>
+          <w:bCs w:val="false"/>
+        </w:rPr>
+        <w:t>.</w:t>
+      </w:r>
+    </w:p>
+    <w:p>
+      <w:pPr>
+        <w:pStyle w:val="Normal"/>
+        <w:ind w:left="720" w:right="0" w:hanging="0"/>
+        <w:jc w:val="both"/>
+        <w:rPr/>
+      </w:pPr>
+      <w:r>
+        <w:rPr>
+          <w:rFonts w:ascii="Helvetica Neue LT Pro" w:hAnsi="Helvetica Neue LT Pro"/>
+          <w:b w:val="false"/>
+          <w:bCs w:val="false"/>
+        </w:rPr>
+        <w:t xml:space="preserve">Initialise the file as a simple HTML page </w:t>
+      </w:r>
+      <w:r>
+        <w:rPr>
+          <w:rFonts w:ascii="Helvetica Neue LT Pro" w:hAnsi="Helvetica Neue LT Pro"/>
+          <w:b w:val="false"/>
+          <w:bCs w:val="false"/>
+        </w:rPr>
+        <w:t>by copying</w:t>
+      </w:r>
+      <w:r>
+        <w:rPr>
+          <w:rFonts w:ascii="Helvetica Neue LT Pro" w:hAnsi="Helvetica Neue LT Pro"/>
+          <w:b w:val="false"/>
+          <w:bCs w:val="false"/>
+        </w:rPr>
+        <w:t xml:space="preserve"> the contents of </w:t>
+      </w:r>
+      <w:r>
+        <w:rPr>
+          <w:rFonts w:ascii="Helvetica Neue LT Pro" w:hAnsi="Helvetica Neue LT Pro"/>
+          <w:b w:val="false"/>
+          <w:bCs w:val="false"/>
+        </w:rPr>
+        <w:t>the</w:t>
+      </w:r>
+      <w:r>
+        <w:rPr>
+          <w:rFonts w:ascii="Helvetica Neue LT Pro" w:hAnsi="Helvetica Neue LT Pro"/>
+          <w:b w:val="false"/>
+          <w:bCs w:val="false"/>
+        </w:rPr>
+        <w:t xml:space="preserve"> blank template found at:</w:t>
+      </w:r>
+    </w:p>
+    <w:p>
+      <w:pPr>
+        <w:pStyle w:val="Normal"/>
+        <w:ind w:left="720" w:right="0" w:hanging="0"/>
+        <w:jc w:val="both"/>
+        <w:rPr>
+          <w:rFonts w:ascii="Helvetica Neue LT Pro" w:hAnsi="Helvetica Neue LT Pro"/>
+          <w:b w:val="false"/>
+          <w:b w:val="false"/>
+          <w:bCs w:val="false"/>
+        </w:rPr>
+      </w:pPr>
+      <w:r>
+        <w:rPr>
+          <w:rFonts w:ascii="Helvetica Neue LT Pro" w:hAnsi="Helvetica Neue LT Pro"/>
+          <w:b w:val="false"/>
+          <w:bCs w:val="false"/>
+        </w:rPr>
+        <w:t>[meerkat_frontend/meerkat_frontend/templates/template.html]</w:t>
+      </w:r>
+    </w:p>
+    <w:p>
+      <w:pPr>
+        <w:pStyle w:val="Normal"/>
+        <w:ind w:left="720" w:right="0" w:hanging="0"/>
+        <w:jc w:val="both"/>
+        <w:rPr>
+          <w:rFonts w:ascii="Helvetica Neue LT Pro" w:hAnsi="Helvetica Neue LT Pro"/>
+          <w:b w:val="false"/>
+          <w:b w:val="false"/>
+          <w:bCs w:val="false"/>
+        </w:rPr>
+      </w:pPr>
+      <w:r>
+        <w:rPr>
+          <w:rFonts w:ascii="Helvetica Neue LT Pro" w:hAnsi="Helvetica Neue LT Pro"/>
+          <w:b w:val="false"/>
+          <w:bCs w:val="false"/>
+        </w:rPr>
+        <w:tab/>
+      </w:r>
+    </w:p>
+    <w:p>
+      <w:pPr>
+        <w:pStyle w:val="Normal"/>
+        <w:numPr>
+          <w:ilvl w:val="0"/>
+          <w:numId w:val="2"/>
+        </w:numPr>
+        <w:jc w:val="both"/>
+        <w:rPr>
+          <w:rFonts w:ascii="Helvetica Neue LT Pro" w:hAnsi="Helvetica Neue LT Pro"/>
+          <w:b w:val="false"/>
+          <w:b w:val="false"/>
+          <w:bCs w:val="false"/>
+        </w:rPr>
+      </w:pPr>
+      <w:r>
+        <w:rPr>
+          <w:rFonts w:ascii="Helvetica Neue LT Pro" w:hAnsi="Helvetica Neue LT Pro"/>
+          <w:b w:val="false"/>
+          <w:bCs w:val="false"/>
+        </w:rPr>
+        <w:t>Create a python flask page function.</w:t>
+      </w:r>
+    </w:p>
+    <w:p>
+      <w:pPr>
+        <w:pStyle w:val="Normal"/>
+        <w:ind w:left="709" w:right="0" w:hanging="0"/>
+        <w:jc w:val="both"/>
+        <w:rPr>
+          <w:rFonts w:ascii="Helvetica Neue LT Pro" w:hAnsi="Helvetica Neue LT Pro"/>
+        </w:rPr>
+      </w:pPr>
+      <w:r>
+        <w:rPr>
+          <w:rFonts w:ascii="Helvetica Neue LT Pro" w:hAnsi="Helvetica Neue LT Pro"/>
+          <w:b w:val="false"/>
+          <w:bCs w:val="false"/>
+        </w:rPr>
+        <w:t xml:space="preserve">Use the following tutorial to create a python flask page function at the end of </w:t>
+      </w:r>
+      <w:r>
+        <w:rPr>
+          <w:rFonts w:ascii="Helvetica Neue LT Pro" w:hAnsi="Helvetica Neue LT Pro"/>
+          <w:b w:val="false"/>
+          <w:bCs w:val="false"/>
+        </w:rPr>
+        <w:t>the file</w:t>
+      </w:r>
+      <w:r>
+        <w:rPr>
+          <w:rFonts w:ascii="Helvetica Neue LT Pro" w:hAnsi="Helvetica Neue LT Pro"/>
+          <w:b w:val="false"/>
+          <w:bCs w:val="false"/>
+        </w:rPr>
+        <w:t xml:space="preserve"> [meerkat_frontend/__init__.py]:</w:t>
+      </w:r>
+    </w:p>
+    <w:p>
+      <w:pPr>
+        <w:pStyle w:val="Normal"/>
+        <w:ind w:left="709" w:right="0" w:hanging="0"/>
+        <w:jc w:val="center"/>
+        <w:rPr/>
+      </w:pPr>
+      <w:r>
+        <w:rPr>
+          <w:rFonts w:ascii="Helvetica Neue LT Pro" w:hAnsi="Helvetica Neue LT Pro"/>
+          <w:b w:val="false"/>
+          <w:bCs w:val="false"/>
+        </w:rPr>
+        <w:t xml:space="preserve"> </w:t>
+      </w:r>
+      <w:r>
+        <w:fldChar w:fldCharType="begin"/>
+      </w:r>
+      <w:r>
+        <w:instrText> HYPERLINK "http://flask.pocoo.org/docs/0.12/quickstart/" \l "rendering-templates"</w:instrText>
+      </w:r>
+      <w:r>
+        <w:fldChar w:fldCharType="separate"/>
+      </w:r>
+      <w:r>
+        <w:rPr>
+          <w:rStyle w:val="InternetLink"/>
+          <w:rFonts w:ascii="Helvetica Neue LT Pro" w:hAnsi="Helvetica Neue LT Pro"/>
+          <w:b w:val="false"/>
+          <w:bCs w:val="false"/>
+        </w:rPr>
+        <w:t>http://flask.pocoo.org/docs/0.12/quickstart/#rendering-templates</w:t>
+      </w:r>
+      <w:r>
+        <w:fldChar w:fldCharType="end"/>
+      </w:r>
+      <w:r>
+        <w:rPr>
+          <w:rFonts w:ascii="Helvetica Neue LT Pro" w:hAnsi="Helvetica Neue LT Pro"/>
+          <w:b w:val="false"/>
+          <w:bCs w:val="false"/>
+        </w:rPr>
+        <w:t xml:space="preserve"> </w:t>
+      </w:r>
+    </w:p>
+    <w:p>
+      <w:pPr>
+        <w:pStyle w:val="Normal"/>
+        <w:ind w:left="720" w:right="0" w:hanging="0"/>
+        <w:jc w:val="both"/>
+        <w:rPr>
+          <w:rFonts w:ascii="Helvetica Neue LT Pro" w:hAnsi="Helvetica Neue LT Pro"/>
+          <w:b w:val="false"/>
+          <w:b w:val="false"/>
+          <w:bCs w:val="false"/>
+        </w:rPr>
+      </w:pPr>
+      <w:r>
+        <w:rPr>
+          <w:rFonts w:ascii="Helvetica Neue LT Pro" w:hAnsi="Helvetica Neue LT Pro"/>
+          <w:b w:val="false"/>
+          <w:bCs w:val="false"/>
+        </w:rPr>
+        <w:t>You will find that errors are thrown if you don’t send the template some data. You’ll need to send it which epi week we are in and some configuration info:</w:t>
+      </w:r>
+    </w:p>
+    <w:p>
+      <w:pPr>
+        <w:pStyle w:val="Normal"/>
+        <w:ind w:left="1418" w:right="0" w:hanging="0"/>
+        <w:jc w:val="both"/>
+        <w:rPr>
+          <w:rFonts w:ascii="Helvetica Neue LT Pro" w:hAnsi="Helvetica Neue LT Pro"/>
+          <w:b w:val="false"/>
+          <w:b w:val="false"/>
+          <w:bCs w:val="false"/>
+        </w:rPr>
+      </w:pPr>
+      <w:r>
+        <w:rPr>
+          <w:rFonts w:ascii="Helvetica Neue LT Pro" w:hAnsi="Helvetica Neue LT Pro"/>
+          <w:b w:val="false"/>
+          <w:bCs w:val="false"/>
+        </w:rPr>
+        <w:t xml:space="preserve">        </w:t>
+      </w:r>
+      <w:r>
+        <w:rPr>
+          <w:rFonts w:ascii="Helvetica Neue LT Pro" w:hAnsi="Helvetica Neue LT Pro"/>
+          <w:b w:val="false"/>
+          <w:bCs w:val="false"/>
+        </w:rPr>
+        <w:t>week=c.api('/epi_week'),</w:t>
+      </w:r>
+    </w:p>
+    <w:p>
+      <w:pPr>
+        <w:pStyle w:val="Normal"/>
+        <w:ind w:left="1418" w:right="0" w:hanging="0"/>
+        <w:jc w:val="both"/>
+        <w:rPr>
+          <w:rFonts w:ascii="Helvetica Neue LT Pro" w:hAnsi="Helvetica Neue LT Pro"/>
+          <w:b w:val="false"/>
+          <w:b w:val="false"/>
+          <w:bCs w:val="false"/>
+        </w:rPr>
+      </w:pPr>
+      <w:r>
+        <w:rPr>
+          <w:rFonts w:ascii="Helvetica Neue LT Pro" w:hAnsi="Helvetica Neue LT Pro"/>
+          <w:b w:val="false"/>
+          <w:bCs w:val="false"/>
+        </w:rPr>
+        <w:t xml:space="preserve">        </w:t>
+      </w:r>
+      <w:r>
+        <w:rPr>
+          <w:rFonts w:ascii="Helvetica Neue LT Pro" w:hAnsi="Helvetica Neue LT Pro"/>
+          <w:b w:val="false"/>
+          <w:bCs w:val="false"/>
+        </w:rPr>
+        <w:t>content=current_app.config['SHARED_CONFIG']</w:t>
+      </w:r>
+    </w:p>
+    <w:p>
+      <w:pPr>
+        <w:pStyle w:val="Normal"/>
+        <w:ind w:left="720" w:right="0" w:hanging="0"/>
+        <w:jc w:val="both"/>
+        <w:rPr>
+          <w:rFonts w:ascii="Helvetica Neue LT Pro" w:hAnsi="Helvetica Neue LT Pro"/>
+          <w:b/>
+          <w:b/>
+          <w:bCs/>
+        </w:rPr>
+      </w:pPr>
+      <w:r>
+        <w:rPr>
+          <w:rFonts w:ascii="Helvetica Neue LT Pro" w:hAnsi="Helvetica Neue LT Pro"/>
+          <w:b/>
+          <w:bCs/>
+        </w:rPr>
+      </w:r>
+    </w:p>
+    <w:p>
+      <w:pPr>
+        <w:pStyle w:val="Normal"/>
+        <w:numPr>
+          <w:ilvl w:val="0"/>
+          <w:numId w:val="2"/>
+        </w:numPr>
+        <w:jc w:val="both"/>
+        <w:rPr>
+          <w:rFonts w:ascii="Helvetica Neue LT Pro" w:hAnsi="Helvetica Neue LT Pro"/>
+          <w:b w:val="false"/>
+          <w:b w:val="false"/>
+          <w:bCs w:val="false"/>
+        </w:rPr>
+      </w:pPr>
+      <w:r>
+        <w:rPr>
+          <w:rFonts w:ascii="Helvetica Neue LT Pro" w:hAnsi="Helvetica Neue LT Pro"/>
+          <w:b w:val="false"/>
+          <w:bCs w:val="false"/>
+        </w:rPr>
+        <w:t>View the work so far.</w:t>
+      </w:r>
+    </w:p>
+    <w:p>
+      <w:pPr>
+        <w:pStyle w:val="Normal"/>
+        <w:ind w:left="720" w:right="0" w:hanging="0"/>
+        <w:jc w:val="both"/>
+        <w:rPr>
+          <w:rFonts w:ascii="Helvetica Neue LT Pro" w:hAnsi="Helvetica Neue LT Pro"/>
+          <w:b w:val="false"/>
+          <w:b w:val="false"/>
+          <w:bCs w:val="false"/>
+        </w:rPr>
+      </w:pPr>
+      <w:r>
+        <w:rPr>
+          <w:rFonts w:ascii="Helvetica Neue LT Pro" w:hAnsi="Helvetica Neue LT Pro"/>
+          <w:b w:val="false"/>
+          <w:bCs w:val="false"/>
+        </w:rPr>
+        <w:t xml:space="preserve">One of the docker containers that we run in our development environment is a web server. It allows you to make http requests to your own computer at the [localhost] domain name, or the ip address [127.0.0.1]. To view the changes we've made so far, we'll need to restart the Frontend docker container by running the command [docker-compose restart frontend]. Then open a web browser and type [127.0.0.1] into the address bar.  If all goes well you should see a web page showing details about Petra, if an error occurs, use the command [docker-compose logs frontend]. </w:t>
+      </w:r>
+    </w:p>
+    <w:p>
+      <w:pPr>
+        <w:pStyle w:val="Normal"/>
+        <w:ind w:left="720" w:right="0" w:hanging="0"/>
+        <w:jc w:val="both"/>
+        <w:rPr>
+          <w:rFonts w:ascii="Helvetica Neue LT Pro" w:hAnsi="Helvetica Neue LT Pro"/>
+          <w:b/>
+          <w:b/>
+          <w:bCs/>
+        </w:rPr>
+      </w:pPr>
+      <w:r>
+        <w:rPr>
+          <w:rFonts w:ascii="Helvetica Neue LT Pro" w:hAnsi="Helvetica Neue LT Pro"/>
+          <w:b/>
+          <w:bCs/>
+        </w:rPr>
+      </w:r>
+    </w:p>
+    <w:p>
+      <w:pPr>
+        <w:pStyle w:val="Normal"/>
+        <w:numPr>
+          <w:ilvl w:val="0"/>
+          <w:numId w:val="2"/>
+        </w:numPr>
+        <w:jc w:val="both"/>
+        <w:rPr>
+          <w:rFonts w:ascii="Helvetica Neue LT Pro" w:hAnsi="Helvetica Neue LT Pro"/>
+        </w:rPr>
+      </w:pPr>
+      <w:r>
+        <w:rPr>
+          <w:rFonts w:ascii="Helvetica Neue LT Pro" w:hAnsi="Helvetica Neue LT Pro"/>
+          <w:b w:val="false"/>
+          <w:bCs w:val="false"/>
+        </w:rPr>
+        <w:t>Add some sensible titles and text content to the page.</w:t>
       </w:r>
     </w:p>
     <w:p>
@@ -1154,7 +1438,49 @@
           <w:b w:val="false"/>
           <w:bCs w:val="false"/>
         </w:rPr>
-        <w:t>Create a file [meerkat_frontend/meerkat_frontend/templates/location.html]. Initialise the file as a simple HTML page...TODO</w:t>
+      </w:r>
+    </w:p>
+    <w:p>
+      <w:pPr>
+        <w:pStyle w:val="Normal"/>
+        <w:numPr>
+          <w:ilvl w:val="0"/>
+          <w:numId w:val="2"/>
+        </w:numPr>
+        <w:jc w:val="both"/>
+        <w:rPr/>
+      </w:pPr>
+      <w:r>
+        <w:rPr>
+          <w:rFonts w:ascii="Helvetica Neue LT Pro" w:hAnsi="Helvetica Neue LT Pro"/>
+          <w:b w:val="false"/>
+          <w:bCs w:val="false"/>
+        </w:rPr>
+        <w:t>We have written a function that gets data from meerkat_api using the server-side python. The function is in [meerkat_frontend/meerkat_frontend/common.py]. This python module is imported into __init__.py  at the top of the file with the variable name “c”.  To call it type: c.api(‘api_url’). The URL that will give you information about locations is: ‘/locations’. Type [127.0.0.1/api/locations] into the web browser address bar and you should see the data that the function will import as a python dictionary. Initially, call the function within your flask page function (step 3) and pass it to the jinja2 template. Just print the data out in the web page to begin with.  The tutorial from step three should help you with this.</w:t>
+      </w:r>
+    </w:p>
+    <w:p>
+      <w:pPr>
+        <w:pStyle w:val="Normal"/>
+        <w:numPr>
+          <w:ilvl w:val="0"/>
+          <w:numId w:val="2"/>
+        </w:numPr>
+        <w:jc w:val="both"/>
+        <w:rPr>
+          <w:rFonts w:ascii="Helvetica Neue LT Pro" w:hAnsi="Helvetica Neue LT Pro"/>
+          <w:b w:val="false"/>
+          <w:b w:val="false"/>
+          <w:bCs w:val="false"/>
+        </w:rPr>
+      </w:pPr>
+      <w:r>
+        <w:rPr>
+          <w:rFonts w:ascii="Helvetica Neue LT Pro" w:hAnsi="Helvetica Neue LT Pro"/>
+          <w:b w:val="false"/>
+          <w:bCs w:val="false"/>
+        </w:rPr>
+        <w:t>View the work so far.</w:t>
       </w:r>
     </w:p>
     <w:p>
@@ -1186,47 +1512,18 @@
         <w:pStyle w:val="Normal"/>
         <w:numPr>
           <w:ilvl w:val="0"/>
-          <w:numId w:val="0"/>
-        </w:numPr>
-        <w:ind w:left="720" w:hanging="0"/>
-        <w:jc w:val="both"/>
-        <w:rPr>
-          <w:rFonts w:ascii="Helvetica Neue LT Pro" w:hAnsi="Helvetica Neue LT Pro"/>
-          <w:b/>
-          <w:b/>
-          <w:bCs/>
-        </w:rPr>
-      </w:pPr>
-      <w:r>
-        <w:rPr>
-          <w:rFonts w:ascii="Helvetica Neue LT Pro" w:hAnsi="Helvetica Neue LT Pro"/>
-          <w:b/>
-          <w:bCs/>
-        </w:rPr>
-      </w:r>
-    </w:p>
-    <w:p>
-      <w:pPr>
-        <w:pStyle w:val="Normal"/>
-        <w:numPr>
-          <w:ilvl w:val="0"/>
           <w:numId w:val="2"/>
         </w:numPr>
         <w:jc w:val="both"/>
-        <w:rPr>
-          <w:rFonts w:ascii="Helvetica Neue LT Pro" w:hAnsi="Helvetica Neue LT Pro"/>
-          <w:b w:val="false"/>
-          <w:b w:val="false"/>
-          <w:bCs w:val="false"/>
-        </w:rPr>
-      </w:pPr>
-      <w:r>
-        <w:rPr>
-          <w:rFonts w:ascii="Helvetica Neue LT Pro" w:hAnsi="Helvetica Neue LT Pro"/>
-          <w:b w:val="false"/>
-          <w:bCs w:val="false"/>
-        </w:rPr>
-        <w:t>Create a python flask page function.</w:t>
+        <w:rPr/>
+      </w:pPr>
+      <w:r>
+        <w:rPr>
+          <w:rFonts w:ascii="Helvetica Neue LT Pro" w:hAnsi="Helvetica Neue LT Pro"/>
+          <w:b w:val="false"/>
+          <w:bCs w:val="false"/>
+        </w:rPr>
+        <w:t xml:space="preserve">Now we write the code to allow the user to specify a location ID number in the URL and then print the name out for that location ID in the page. You will need to add a variable to the URL for the flask page function that will hold the location ID number. Again, the tutorial from step 3 can help with this. Then you will need to get the location from the API data. Finally you will need to pass the name to the Jinja2 template and print the name out. </w:t>
       </w:r>
     </w:p>
     <w:p>
@@ -1251,31 +1548,6 @@
           <w:b w:val="false"/>
           <w:bCs w:val="false"/>
         </w:rPr>
-        <w:t>TODO</w:t>
-      </w:r>
-    </w:p>
-    <w:p>
-      <w:pPr>
-        <w:pStyle w:val="Normal"/>
-        <w:numPr>
-          <w:ilvl w:val="0"/>
-          <w:numId w:val="0"/>
-        </w:numPr>
-        <w:ind w:left="720" w:hanging="0"/>
-        <w:jc w:val="both"/>
-        <w:rPr>
-          <w:rFonts w:ascii="Helvetica Neue LT Pro" w:hAnsi="Helvetica Neue LT Pro"/>
-          <w:b/>
-          <w:b/>
-          <w:bCs/>
-        </w:rPr>
-      </w:pPr>
-      <w:r>
-        <w:rPr>
-          <w:rFonts w:ascii="Helvetica Neue LT Pro" w:hAnsi="Helvetica Neue LT Pro"/>
-          <w:b/>
-          <w:bCs/>
-        </w:rPr>
       </w:r>
     </w:p>
     <w:p>
@@ -1299,53 +1571,66 @@
           <w:b w:val="false"/>
           <w:bCs w:val="false"/>
         </w:rPr>
-        <w:t>View the work so far</w:t>
-      </w:r>
-    </w:p>
-    <w:p>
-      <w:pPr>
-        <w:pStyle w:val="Normal"/>
-        <w:jc w:val="both"/>
-        <w:rPr>
-          <w:rFonts w:ascii="Helvetica Neue LT Pro" w:hAnsi="Helvetica Neue LT Pro"/>
-          <w:b w:val="false"/>
-          <w:b w:val="false"/>
-          <w:bCs w:val="false"/>
-        </w:rPr>
-      </w:pPr>
-      <w:r>
-        <w:rPr>
-          <w:rFonts w:ascii="Helvetica Neue LT Pro" w:hAnsi="Helvetica Neue LT Pro"/>
-          <w:b w:val="false"/>
-          <w:bCs w:val="false"/>
-        </w:rPr>
-        <w:t xml:space="preserve">One of the docker containers that we run in our development environment is a web server. It allows you to make http requests to your own computer at the [localhost] domain name, or the ip address [127.0.0.1]. To view the changes we've made so far, we'll need to restart the Frontend docker container by running the command [docker compose restart frontend]. Then open a web browser and type [127.0.0.1/location/12] into the address bar.  If all goes well you should see a web page </w:t>
-      </w:r>
-      <w:r>
-        <w:rPr>
-          <w:rFonts w:ascii="Helvetica Neue LT Pro" w:hAnsi="Helvetica Neue LT Pro"/>
-          <w:b w:val="false"/>
-          <w:bCs w:val="false"/>
-        </w:rPr>
-        <w:t>showing details about petra</w:t>
-      </w:r>
-      <w:r>
-        <w:rPr>
-          <w:rFonts w:ascii="Helvetica Neue LT Pro" w:hAnsi="Helvetica Neue LT Pro"/>
-          <w:b w:val="false"/>
-          <w:bCs w:val="false"/>
-        </w:rPr>
-        <w:t xml:space="preserve">, if an error occurs, use the command [docker compose logs frontend]. </w:t>
-      </w:r>
-    </w:p>
-    <w:p>
-      <w:pPr>
-        <w:pStyle w:val="Normal"/>
-        <w:numPr>
-          <w:ilvl w:val="0"/>
-          <w:numId w:val="0"/>
-        </w:numPr>
-        <w:ind w:left="720" w:hanging="0"/>
+        <w:t>Add some styling.</w:t>
+      </w:r>
+    </w:p>
+    <w:p>
+      <w:pPr>
+        <w:pStyle w:val="Normal"/>
+        <w:ind w:left="720" w:right="0" w:hanging="0"/>
+        <w:jc w:val="both"/>
+        <w:rPr/>
+      </w:pPr>
+      <w:r>
+        <w:rPr>
+          <w:rFonts w:ascii="Helvetica Neue LT Pro" w:hAnsi="Helvetica Neue LT Pro"/>
+          <w:b w:val="false"/>
+          <w:bCs w:val="false"/>
+        </w:rPr>
+        <w:t xml:space="preserve">The CSS is compiled from SASS files. Read about SASS here: </w:t>
+      </w:r>
+      <w:hyperlink r:id="rId6">
+        <w:r>
+          <w:rPr>
+            <w:rStyle w:val="InternetLink"/>
+            <w:rFonts w:ascii="Helvetica Neue LT Pro" w:hAnsi="Helvetica Neue LT Pro"/>
+            <w:b w:val="false"/>
+            <w:bCs w:val="false"/>
+          </w:rPr>
+          <w:t>sass-lang.com/guide</w:t>
+        </w:r>
+      </w:hyperlink>
+      <w:r>
+        <w:rPr>
+          <w:rFonts w:ascii="Helvetica Neue LT Pro" w:hAnsi="Helvetica Neue LT Pro"/>
+          <w:b w:val="false"/>
+          <w:bCs w:val="false"/>
+        </w:rPr>
+        <w:t>. SASS is a preprocessor that generates standard .css files from .scss files. Among many useful features, it allows us to put values (e.g. colours, sizes etc...) into variables that can be used throughout the css.  It also lets us split the CSS across multiple files that are imported into a single file [main.scss]. SASS has to be compiled into CSS before viewing.  This is done when running Gulp. Find the SASS files in:</w:t>
+      </w:r>
+    </w:p>
+    <w:p>
+      <w:pPr>
+        <w:pStyle w:val="Normal"/>
+        <w:ind w:left="720" w:right="0" w:hanging="0"/>
+        <w:jc w:val="both"/>
+        <w:rPr>
+          <w:rFonts w:ascii="Helvetica Neue LT Pro" w:hAnsi="Helvetica Neue LT Pro"/>
+        </w:rPr>
+      </w:pPr>
+      <w:r>
+        <w:rPr>
+          <w:rFonts w:ascii="Helvetica Neue LT Pro" w:hAnsi="Helvetica Neue LT Pro"/>
+          <w:b w:val="false"/>
+          <w:bCs w:val="false"/>
+        </w:rPr>
+        <w:t>[meerkat_frontend/meerkat_frontend/src/sass]</w:t>
+      </w:r>
+    </w:p>
+    <w:p>
+      <w:pPr>
+        <w:pStyle w:val="Normal"/>
+        <w:ind w:left="720" w:right="0" w:hanging="0"/>
         <w:jc w:val="both"/>
         <w:rPr>
           <w:rFonts w:ascii="Helvetica Neue LT Pro" w:hAnsi="Helvetica Neue LT Pro"/>
@@ -1383,174 +1668,73 @@
           <w:b w:val="false"/>
           <w:bCs w:val="false"/>
         </w:rPr>
-        <w:t>Add some styling.</w:t>
-      </w:r>
-    </w:p>
-    <w:p>
-      <w:pPr>
-        <w:pStyle w:val="Normal"/>
-        <w:numPr>
-          <w:ilvl w:val="0"/>
-          <w:numId w:val="0"/>
-        </w:numPr>
-        <w:ind w:left="720" w:hanging="0"/>
-        <w:jc w:val="both"/>
-        <w:rPr>
-          <w:rFonts w:ascii="Helvetica Neue LT Pro" w:hAnsi="Helvetica Neue LT Pro"/>
-          <w:b w:val="false"/>
-          <w:b w:val="false"/>
-          <w:bCs w:val="false"/>
-        </w:rPr>
-      </w:pPr>
-      <w:r>
-        <w:rPr>
-          <w:rFonts w:ascii="Helvetica Neue LT Pro" w:hAnsi="Helvetica Neue LT Pro"/>
-          <w:b w:val="false"/>
-          <w:bCs w:val="false"/>
-        </w:rPr>
-        <w:t>TODO</w:t>
-      </w:r>
-    </w:p>
-    <w:p>
-      <w:pPr>
-        <w:pStyle w:val="Normal"/>
-        <w:numPr>
-          <w:ilvl w:val="0"/>
-          <w:numId w:val="0"/>
-        </w:numPr>
-        <w:ind w:left="720" w:hanging="0"/>
-        <w:jc w:val="both"/>
-        <w:rPr>
-          <w:rFonts w:ascii="Helvetica Neue LT Pro" w:hAnsi="Helvetica Neue LT Pro"/>
-          <w:b/>
-          <w:b/>
-          <w:bCs/>
-        </w:rPr>
-      </w:pPr>
-      <w:r>
-        <w:rPr>
-          <w:rFonts w:ascii="Helvetica Neue LT Pro" w:hAnsi="Helvetica Neue LT Pro"/>
-          <w:b/>
-          <w:bCs/>
-        </w:rPr>
-      </w:r>
-    </w:p>
-    <w:p>
-      <w:pPr>
-        <w:pStyle w:val="Normal"/>
-        <w:numPr>
-          <w:ilvl w:val="0"/>
-          <w:numId w:val="2"/>
-        </w:numPr>
-        <w:jc w:val="both"/>
-        <w:rPr>
-          <w:rFonts w:ascii="Helvetica Neue LT Pro" w:hAnsi="Helvetica Neue LT Pro"/>
-          <w:b w:val="false"/>
-          <w:b w:val="false"/>
-          <w:bCs w:val="false"/>
-        </w:rPr>
-      </w:pPr>
-      <w:r>
-        <w:rPr>
-          <w:rFonts w:ascii="Helvetica Neue LT Pro" w:hAnsi="Helvetica Neue LT Pro"/>
-          <w:b w:val="false"/>
-          <w:bCs w:val="false"/>
-        </w:rPr>
-        <w:t>View the work so far</w:t>
-      </w:r>
-    </w:p>
-    <w:p>
-      <w:pPr>
-        <w:pStyle w:val="Normal"/>
-        <w:jc w:val="both"/>
-        <w:rPr>
-          <w:rFonts w:ascii="Helvetica Neue LT Pro" w:hAnsi="Helvetica Neue LT Pro"/>
-          <w:b w:val="false"/>
-          <w:b w:val="false"/>
-          <w:bCs w:val="false"/>
-        </w:rPr>
-      </w:pPr>
-      <w:r>
-        <w:rPr>
-          <w:rFonts w:ascii="Helvetica Neue LT Pro" w:hAnsi="Helvetica Neue LT Pro"/>
-          <w:b w:val="false"/>
-          <w:bCs w:val="false"/>
-        </w:rPr>
-        <w:t xml:space="preserve">Remember that you will have to restart the front end docker container. However, this time you will also have to </w:t>
-      </w:r>
-      <w:r>
-        <w:rPr>
-          <w:rFonts w:ascii="Helvetica Neue LT Pro" w:hAnsi="Helvetica Neue LT Pro"/>
-          <w:b w:val="false"/>
-          <w:bCs w:val="false"/>
-        </w:rPr>
-        <w:t xml:space="preserve">compile the SASS. </w:t>
-      </w:r>
-      <w:r>
-        <w:rPr>
-          <w:rFonts w:ascii="Helvetica Neue LT Pro" w:hAnsi="Helvetica Neue LT Pro"/>
-          <w:b w:val="false"/>
-          <w:bCs w:val="false"/>
-        </w:rPr>
-        <w:t xml:space="preserve"> This is done </w:t>
-      </w:r>
-      <w:r>
-        <w:rPr>
-          <w:rFonts w:ascii="Helvetica Neue LT Pro" w:hAnsi="Helvetica Neue LT Pro"/>
-          <w:b w:val="false"/>
-          <w:bCs w:val="false"/>
-        </w:rPr>
-        <w:t>as part of the gulp build process, so you will need to run the commands [gulp clean] and then [gulp] in the Frontend docker container.</w:t>
-      </w:r>
-    </w:p>
-    <w:p>
-      <w:pPr>
-        <w:pStyle w:val="Normal"/>
-        <w:jc w:val="both"/>
-        <w:rPr>
-          <w:rFonts w:ascii="Helvetica Neue LT Pro" w:hAnsi="Helvetica Neue LT Pro"/>
-          <w:b w:val="false"/>
-          <w:b w:val="false"/>
-          <w:bCs w:val="false"/>
-        </w:rPr>
-      </w:pPr>
-      <w:r>
-        <w:rPr>
-          <w:rFonts w:ascii="Helvetica Neue LT Pro" w:hAnsi="Helvetica Neue LT Pro"/>
-          <w:b w:val="false"/>
-          <w:bCs w:val="false"/>
-        </w:rPr>
-      </w:r>
-    </w:p>
-    <w:p>
-      <w:pPr>
-        <w:pStyle w:val="Normal"/>
-        <w:jc w:val="both"/>
-        <w:rPr>
-          <w:rFonts w:ascii="Helvetica Neue LT Pro" w:hAnsi="Helvetica Neue LT Pro"/>
-          <w:b w:val="false"/>
-          <w:b w:val="false"/>
-          <w:bCs w:val="false"/>
-        </w:rPr>
-      </w:pPr>
-      <w:r>
-        <w:rPr>
-          <w:rFonts w:ascii="Helvetica Neue LT Pro" w:hAnsi="Helvetica Neue LT Pro"/>
-          <w:b w:val="false"/>
-          <w:bCs w:val="false"/>
-        </w:rPr>
-      </w:r>
-    </w:p>
-    <w:p>
-      <w:pPr>
-        <w:pStyle w:val="Normal"/>
-        <w:jc w:val="both"/>
-        <w:rPr>
-          <w:rFonts w:ascii="Helvetica Neue LT Pro" w:hAnsi="Helvetica Neue LT Pro"/>
-          <w:b/>
-          <w:b/>
-          <w:bCs/>
-        </w:rPr>
+        <w:t>View the work so far.</w:t>
+      </w:r>
+    </w:p>
+    <w:p>
+      <w:pPr>
+        <w:pStyle w:val="Normal"/>
+        <w:ind w:left="709" w:right="0" w:hanging="0"/>
+        <w:jc w:val="both"/>
+        <w:rPr>
+          <w:rFonts w:ascii="Helvetica Neue LT Pro" w:hAnsi="Helvetica Neue LT Pro"/>
+          <w:b w:val="false"/>
+          <w:b w:val="false"/>
+          <w:bCs w:val="false"/>
+        </w:rPr>
+      </w:pPr>
+      <w:r>
+        <w:rPr>
+          <w:rFonts w:ascii="Helvetica Neue LT Pro" w:hAnsi="Helvetica Neue LT Pro"/>
+          <w:b w:val="false"/>
+          <w:bCs w:val="false"/>
+        </w:rPr>
+        <w:t>Remember that you will have to restart the front end docker container. However, this time you will also have to compile the SASS.  This is done as part of the gulp build process, so you will need to run the commands [gulp clean] and then [gulp] in the Frontend docker container.</w:t>
+      </w:r>
+    </w:p>
+    <w:p>
+      <w:pPr>
+        <w:pStyle w:val="Normal"/>
+        <w:jc w:val="both"/>
+        <w:rPr>
+          <w:rFonts w:ascii="Helvetica Neue LT Pro" w:hAnsi="Helvetica Neue LT Pro"/>
+          <w:b w:val="false"/>
+          <w:b w:val="false"/>
+          <w:bCs w:val="false"/>
+        </w:rPr>
+      </w:pPr>
+      <w:r>
+        <w:rPr>
+          <w:rFonts w:ascii="Helvetica Neue LT Pro" w:hAnsi="Helvetica Neue LT Pro"/>
+          <w:b w:val="false"/>
+          <w:bCs w:val="false"/>
+        </w:rPr>
+      </w:r>
+    </w:p>
+    <w:p>
+      <w:pPr>
+        <w:pStyle w:val="Normal"/>
+        <w:jc w:val="both"/>
+        <w:rPr>
+          <w:rFonts w:ascii="Helvetica Neue LT Pro" w:hAnsi="Helvetica Neue LT Pro"/>
+          <w:b w:val="false"/>
+          <w:b w:val="false"/>
+          <w:bCs w:val="false"/>
+        </w:rPr>
+      </w:pPr>
+      <w:r>
+        <w:rPr>
+          <w:rFonts w:ascii="Helvetica Neue LT Pro" w:hAnsi="Helvetica Neue LT Pro"/>
+          <w:b w:val="false"/>
+          <w:bCs w:val="false"/>
+        </w:rPr>
+      </w:r>
+    </w:p>
+    <w:p>
+      <w:pPr>
+        <w:pStyle w:val="Normal"/>
+        <w:jc w:val="both"/>
+        <w:rPr/>
       </w:pPr>
       <w:r>
         <w:rPr>
@@ -1573,12 +1757,7 @@
       <w:pPr>
         <w:pStyle w:val="Normal"/>
         <w:jc w:val="both"/>
-        <w:rPr>
-          <w:rFonts w:ascii="Helvetica Neue LT Pro" w:hAnsi="Helvetica Neue LT Pro"/>
-          <w:b/>
-          <w:b/>
-          <w:bCs/>
-        </w:rPr>
+        <w:rPr/>
       </w:pPr>
       <w:r>
         <w:rPr>
@@ -1596,6 +1775,7 @@
       <w:pgNumType w:fmt="decimal"/>
       <w:formProt w:val="false"/>
       <w:textDirection w:val="lrTb"/>
+      <w:docGrid w:type="default" w:linePitch="240" w:charSpace="4294961151"/>
     </w:sectPr>
   </w:body>
 </w:document>
@@ -1615,7 +1795,6 @@
         </w:tabs>
         <w:ind w:left="720" w:hanging="360"/>
       </w:pPr>
-      <w:rPr/>
     </w:lvl>
     <w:lvl w:ilvl="1">
       <w:start w:val="1"/>
@@ -1628,7 +1807,6 @@
         </w:tabs>
         <w:ind w:left="1080" w:hanging="360"/>
       </w:pPr>
-      <w:rPr/>
     </w:lvl>
     <w:lvl w:ilvl="2">
       <w:start w:val="1"/>
@@ -1641,7 +1819,6 @@
         </w:tabs>
         <w:ind w:left="1440" w:hanging="360"/>
       </w:pPr>
-      <w:rPr/>
     </w:lvl>
     <w:lvl w:ilvl="3">
       <w:start w:val="1"/>
@@ -1654,7 +1831,6 @@
         </w:tabs>
         <w:ind w:left="1800" w:hanging="360"/>
       </w:pPr>
-      <w:rPr/>
     </w:lvl>
     <w:lvl w:ilvl="4">
       <w:start w:val="1"/>
@@ -1667,7 +1843,6 @@
         </w:tabs>
         <w:ind w:left="2160" w:hanging="360"/>
       </w:pPr>
-      <w:rPr/>
     </w:lvl>
     <w:lvl w:ilvl="5">
       <w:start w:val="1"/>
@@ -1680,7 +1855,6 @@
         </w:tabs>
         <w:ind w:left="2520" w:hanging="360"/>
       </w:pPr>
-      <w:rPr/>
     </w:lvl>
     <w:lvl w:ilvl="6">
       <w:start w:val="1"/>
@@ -1693,7 +1867,6 @@
         </w:tabs>
         <w:ind w:left="2880" w:hanging="360"/>
       </w:pPr>
-      <w:rPr/>
     </w:lvl>
     <w:lvl w:ilvl="7">
       <w:start w:val="1"/>
@@ -1706,7 +1879,6 @@
         </w:tabs>
         <w:ind w:left="3240" w:hanging="360"/>
       </w:pPr>
-      <w:rPr/>
     </w:lvl>
     <w:lvl w:ilvl="8">
       <w:start w:val="1"/>
@@ -1719,7 +1891,6 @@
         </w:tabs>
         <w:ind w:left="3600" w:hanging="360"/>
       </w:pPr>
-      <w:rPr/>
     </w:lvl>
   </w:abstractNum>
   <w:abstractNum w:abstractNumId="2">
@@ -1734,7 +1905,6 @@
         </w:tabs>
         <w:ind w:left="720" w:hanging="360"/>
       </w:pPr>
-      <w:rPr/>
     </w:lvl>
     <w:lvl w:ilvl="1">
       <w:start w:val="1"/>
@@ -1747,7 +1917,6 @@
         </w:tabs>
         <w:ind w:left="1080" w:hanging="360"/>
       </w:pPr>
-      <w:rPr/>
     </w:lvl>
     <w:lvl w:ilvl="2">
       <w:start w:val="1"/>
@@ -1760,7 +1929,6 @@
         </w:tabs>
         <w:ind w:left="1440" w:hanging="360"/>
       </w:pPr>
-      <w:rPr/>
     </w:lvl>
     <w:lvl w:ilvl="3">
       <w:start w:val="1"/>
@@ -1773,7 +1941,6 @@
         </w:tabs>
         <w:ind w:left="1800" w:hanging="360"/>
       </w:pPr>
-      <w:rPr/>
     </w:lvl>
     <w:lvl w:ilvl="4">
       <w:start w:val="1"/>
@@ -1786,7 +1953,6 @@
         </w:tabs>
         <w:ind w:left="2160" w:hanging="360"/>
       </w:pPr>
-      <w:rPr/>
     </w:lvl>
     <w:lvl w:ilvl="5">
       <w:start w:val="1"/>
@@ -1799,7 +1965,6 @@
         </w:tabs>
         <w:ind w:left="2520" w:hanging="360"/>
       </w:pPr>
-      <w:rPr/>
     </w:lvl>
     <w:lvl w:ilvl="6">
       <w:start w:val="1"/>
@@ -1812,7 +1977,6 @@
         </w:tabs>
         <w:ind w:left="2880" w:hanging="360"/>
       </w:pPr>
-      <w:rPr/>
     </w:lvl>
     <w:lvl w:ilvl="7">
       <w:start w:val="1"/>
@@ -1825,7 +1989,6 @@
         </w:tabs>
         <w:ind w:left="3240" w:hanging="360"/>
       </w:pPr>
-      <w:rPr/>
     </w:lvl>
     <w:lvl w:ilvl="8">
       <w:start w:val="1"/>
@@ -1838,7 +2001,6 @@
         </w:tabs>
         <w:ind w:left="3600" w:hanging="360"/>
       </w:pPr>
-      <w:rPr/>
     </w:lvl>
   </w:abstractNum>
   <w:abstractNum w:abstractNumId="3">
@@ -1978,15 +2140,13 @@
     <w:rPrDefault>
       <w:rPr>
         <w:rFonts w:ascii="Liberation Serif" w:hAnsi="Liberation Serif" w:eastAsia="Noto Sans CJK SC Regular" w:cs="FreeSans"/>
-        <w:sz w:val="24"/>
+        <w:sz w:val="20"/>
         <w:szCs w:val="24"/>
         <w:lang w:val="en-GB" w:eastAsia="zh-CN" w:bidi="hi-IN"/>
       </w:rPr>
     </w:rPrDefault>
     <w:pPrDefault>
-      <w:pPr>
-        <w:widowControl/>
-      </w:pPr>
+      <w:pPr/>
     </w:pPrDefault>
   </w:docDefaults>
   <w:style w:type="paragraph" w:styleId="Normal">
@@ -1994,10 +2154,13 @@
     <w:qFormat/>
     <w:pPr>
       <w:widowControl/>
+      <w:overflowPunct w:val="true"/>
+      <w:bidi w:val="0"/>
+      <w:jc w:val="left"/>
     </w:pPr>
     <w:rPr>
       <w:rFonts w:ascii="Liberation Serif" w:hAnsi="Liberation Serif" w:eastAsia="Noto Sans CJK SC Regular" w:cs="FreeSans"/>
-      <w:color w:val="auto"/>
+      <w:color w:val="00000A"/>
       <w:sz w:val="24"/>
       <w:szCs w:val="24"/>
       <w:lang w:val="en-GB" w:eastAsia="zh-CN" w:bidi="hi-IN"/>
@@ -2015,6 +2178,14 @@
     <w:name w:val="Numbering Symbols"/>
     <w:qFormat/>
     <w:rPr/>
+  </w:style>
+  <w:style w:type="character" w:styleId="VisitedInternetLink">
+    <w:name w:val="Visited Internet Link"/>
+    <w:rPr>
+      <w:color w:val="800000"/>
+      <w:u w:val="single"/>
+      <w:lang w:val="zxx" w:eastAsia="zxx" w:bidi="zxx"/>
+    </w:rPr>
   </w:style>
   <w:style w:type="paragraph" w:styleId="Heading">
     <w:name w:val="Heading"/>

</xml_diff>